<commit_message>
Modified all 3 documents 2nd time
</commit_message>
<xml_diff>
--- a/Documents/DD/DesignDocument.docx
+++ b/Documents/DD/DesignDocument.docx
@@ -141,7 +141,15 @@
           <w:sz w:val="22"/>
           <w:szCs w:val="22"/>
         </w:rPr>
-        <w:t>Requirements Document</w:t>
+        <w:t>Design</w:t>
+      </w:r>
+      <w:r>
+        <w:rPr>
+          <w:color w:val="000000"/>
+          <w:sz w:val="22"/>
+          <w:szCs w:val="22"/>
+        </w:rPr>
+        <w:t xml:space="preserve"> Document</w:t>
       </w:r>
     </w:p>
     <w:p>
@@ -190,6 +198,8 @@
         </w:rPr>
         <w:br/>
       </w:r>
+      <w:bookmarkStart w:id="0" w:name="_GoBack"/>
+      <w:bookmarkEnd w:id="0"/>
       <w:r>
         <w:rPr>
           <w:sz w:val="22"/>
@@ -468,7 +478,7 @@
         </w:rPr>
         <w:br w:type="page"/>
       </w:r>
-      <w:bookmarkStart w:id="0" w:name="_Toc410662001"/>
+      <w:bookmarkStart w:id="1" w:name="_Toc410662001"/>
       <w:r>
         <w:rPr>
           <w:rFonts w:ascii="Times New Roman" w:hAnsi="Times New Roman" w:cs="Times New Roman"/>
@@ -478,7 +488,7 @@
         <w:lastRenderedPageBreak/>
         <w:t>Abstract</w:t>
       </w:r>
-      <w:bookmarkEnd w:id="0"/>
+      <w:bookmarkEnd w:id="1"/>
       <w:r>
         <w:rPr>
           <w:rFonts w:ascii="Times New Roman" w:hAnsi="Times New Roman" w:cs="Times New Roman"/>
@@ -513,7 +523,7 @@
           <w:szCs w:val="22"/>
         </w:rPr>
       </w:pPr>
-      <w:bookmarkStart w:id="1" w:name="_Toc410662002"/>
+      <w:bookmarkStart w:id="2" w:name="_Toc410662002"/>
       <w:r>
         <w:rPr>
           <w:rFonts w:ascii="Times New Roman" w:hAnsi="Times New Roman" w:cs="Times New Roman"/>
@@ -523,7 +533,7 @@
         <w:lastRenderedPageBreak/>
         <w:t>Table of Contents</w:t>
       </w:r>
-      <w:bookmarkEnd w:id="1"/>
+      <w:bookmarkEnd w:id="2"/>
     </w:p>
     <w:sdt>
       <w:sdtPr>
@@ -2394,7 +2404,7 @@
           <w:szCs w:val="22"/>
         </w:rPr>
       </w:pPr>
-      <w:bookmarkStart w:id="2" w:name="_Toc410662003"/>
+      <w:bookmarkStart w:id="3" w:name="_Toc410662003"/>
       <w:r>
         <w:rPr>
           <w:sz w:val="22"/>
@@ -2406,14 +2416,16 @@
     <w:p>
       <w:pPr>
         <w:pStyle w:val="Heading1"/>
-        <w:rPr>
-          <w:rFonts w:ascii="Times New Roman" w:hAnsi="Times New Roman" w:cs="Times New Roman"/>
-          <w:sz w:val="22"/>
-          <w:szCs w:val="22"/>
-        </w:rPr>
-      </w:pPr>
-      <w:bookmarkStart w:id="3" w:name="_GoBack"/>
-      <w:bookmarkEnd w:id="3"/>
+        <w:numPr>
+          <w:ilvl w:val="0"/>
+          <w:numId w:val="4"/>
+        </w:numPr>
+        <w:rPr>
+          <w:rFonts w:ascii="Times New Roman" w:hAnsi="Times New Roman" w:cs="Times New Roman"/>
+          <w:sz w:val="22"/>
+          <w:szCs w:val="22"/>
+        </w:rPr>
+      </w:pPr>
       <w:r>
         <w:rPr>
           <w:rFonts w:ascii="Times New Roman" w:hAnsi="Times New Roman" w:cs="Times New Roman"/>
@@ -2423,7 +2435,7 @@
         <w:lastRenderedPageBreak/>
         <w:t>Introduction</w:t>
       </w:r>
-      <w:bookmarkEnd w:id="2"/>
+      <w:bookmarkEnd w:id="3"/>
     </w:p>
     <w:p>
       <w:pPr>
@@ -2452,6 +2464,10 @@
     <w:p>
       <w:pPr>
         <w:pStyle w:val="Heading2"/>
+        <w:numPr>
+          <w:ilvl w:val="1"/>
+          <w:numId w:val="4"/>
+        </w:numPr>
         <w:rPr>
           <w:rFonts w:ascii="Times New Roman" w:hAnsi="Times New Roman" w:cs="Times New Roman"/>
           <w:sz w:val="22"/>
@@ -2474,6 +2490,10 @@
     <w:p>
       <w:pPr>
         <w:pStyle w:val="Heading2"/>
+        <w:numPr>
+          <w:ilvl w:val="1"/>
+          <w:numId w:val="4"/>
+        </w:numPr>
         <w:rPr>
           <w:rFonts w:ascii="Times New Roman" w:hAnsi="Times New Roman" w:cs="Times New Roman"/>
           <w:sz w:val="22"/>
@@ -2502,6 +2522,10 @@
     <w:p>
       <w:pPr>
         <w:pStyle w:val="Heading2"/>
+        <w:numPr>
+          <w:ilvl w:val="1"/>
+          <w:numId w:val="4"/>
+        </w:numPr>
         <w:rPr>
           <w:rFonts w:ascii="Times New Roman" w:hAnsi="Times New Roman" w:cs="Times New Roman"/>
           <w:sz w:val="22"/>
@@ -2524,6 +2548,10 @@
     <w:p>
       <w:pPr>
         <w:pStyle w:val="Heading2"/>
+        <w:numPr>
+          <w:ilvl w:val="1"/>
+          <w:numId w:val="4"/>
+        </w:numPr>
         <w:rPr>
           <w:rFonts w:ascii="Times New Roman" w:hAnsi="Times New Roman" w:cs="Times New Roman"/>
           <w:sz w:val="22"/>
@@ -2568,6 +2596,10 @@
     <w:p>
       <w:pPr>
         <w:pStyle w:val="Heading1"/>
+        <w:numPr>
+          <w:ilvl w:val="0"/>
+          <w:numId w:val="4"/>
+        </w:numPr>
         <w:rPr>
           <w:rFonts w:ascii="Times New Roman" w:hAnsi="Times New Roman" w:cs="Times New Roman"/>
           <w:sz w:val="22"/>
@@ -2614,6 +2646,10 @@
     <w:p>
       <w:pPr>
         <w:pStyle w:val="Heading2"/>
+        <w:numPr>
+          <w:ilvl w:val="1"/>
+          <w:numId w:val="4"/>
+        </w:numPr>
         <w:rPr>
           <w:rFonts w:ascii="Times New Roman" w:hAnsi="Times New Roman" w:cs="Times New Roman"/>
           <w:sz w:val="22"/>
@@ -2640,8 +2676,67 @@
       </w:r>
     </w:p>
     <w:p>
+      <w:r>
+        <w:rPr>
+          <w:noProof/>
+        </w:rPr>
+        <w:drawing>
+          <wp:inline distT="0" distB="0" distL="0" distR="0">
+            <wp:extent cx="1981200" cy="4267200"/>
+            <wp:effectExtent l="0" t="0" r="0" b="0"/>
+            <wp:docPr id="3" name="Picture 3" descr="C:\Users\Richin\Downloads\SystemArchitecture.png"/>
+            <wp:cNvGraphicFramePr>
+              <a:graphicFrameLocks xmlns:a="http://schemas.openxmlformats.org/drawingml/2006/main" noChangeAspect="1"/>
+            </wp:cNvGraphicFramePr>
+            <a:graphic xmlns:a="http://schemas.openxmlformats.org/drawingml/2006/main">
+              <a:graphicData uri="http://schemas.openxmlformats.org/drawingml/2006/picture">
+                <pic:pic xmlns:pic="http://schemas.openxmlformats.org/drawingml/2006/picture">
+                  <pic:nvPicPr>
+                    <pic:cNvPr id="0" name="Picture 3" descr="C:\Users\Richin\Downloads\SystemArchitecture.png"/>
+                    <pic:cNvPicPr>
+                      <a:picLocks noChangeAspect="1" noChangeArrowheads="1"/>
+                    </pic:cNvPicPr>
+                  </pic:nvPicPr>
+                  <pic:blipFill>
+                    <a:blip r:embed="rId7">
+                      <a:extLst>
+                        <a:ext uri="{28A0092B-C50C-407E-A947-70E740481C1C}">
+                          <a14:useLocalDpi xmlns:a14="http://schemas.microsoft.com/office/drawing/2010/main" val="0"/>
+                        </a:ext>
+                      </a:extLst>
+                    </a:blip>
+                    <a:srcRect/>
+                    <a:stretch>
+                      <a:fillRect/>
+                    </a:stretch>
+                  </pic:blipFill>
+                  <pic:spPr bwMode="auto">
+                    <a:xfrm>
+                      <a:off x="0" y="0"/>
+                      <a:ext cx="1981200" cy="4267200"/>
+                    </a:xfrm>
+                    <a:prstGeom prst="rect">
+                      <a:avLst/>
+                    </a:prstGeom>
+                    <a:noFill/>
+                    <a:ln>
+                      <a:noFill/>
+                    </a:ln>
+                  </pic:spPr>
+                </pic:pic>
+              </a:graphicData>
+            </a:graphic>
+          </wp:inline>
+        </w:drawing>
+      </w:r>
+    </w:p>
+    <w:p>
       <w:pPr>
         <w:pStyle w:val="Heading2"/>
+        <w:numPr>
+          <w:ilvl w:val="1"/>
+          <w:numId w:val="4"/>
+        </w:numPr>
         <w:rPr>
           <w:rFonts w:ascii="Times New Roman" w:hAnsi="Times New Roman" w:cs="Times New Roman"/>
           <w:sz w:val="22"/>
@@ -2655,6 +2750,7 @@
           <w:sz w:val="22"/>
           <w:szCs w:val="22"/>
         </w:rPr>
+        <w:lastRenderedPageBreak/>
         <w:t>Subsystem Decomposition</w:t>
       </w:r>
       <w:bookmarkEnd w:id="10"/>
@@ -2668,8 +2764,67 @@
       </w:r>
     </w:p>
     <w:p>
+      <w:r>
+        <w:rPr>
+          <w:noProof/>
+        </w:rPr>
+        <w:drawing>
+          <wp:inline distT="0" distB="0" distL="0" distR="0">
+            <wp:extent cx="4229100" cy="6134100"/>
+            <wp:effectExtent l="0" t="0" r="0" b="0"/>
+            <wp:docPr id="4" name="Picture 4" descr="C:\Users\Richin\Downloads\SubsystemDecomposition.png"/>
+            <wp:cNvGraphicFramePr>
+              <a:graphicFrameLocks xmlns:a="http://schemas.openxmlformats.org/drawingml/2006/main" noChangeAspect="1"/>
+            </wp:cNvGraphicFramePr>
+            <a:graphic xmlns:a="http://schemas.openxmlformats.org/drawingml/2006/main">
+              <a:graphicData uri="http://schemas.openxmlformats.org/drawingml/2006/picture">
+                <pic:pic xmlns:pic="http://schemas.openxmlformats.org/drawingml/2006/picture">
+                  <pic:nvPicPr>
+                    <pic:cNvPr id="0" name="Picture 4" descr="C:\Users\Richin\Downloads\SubsystemDecomposition.png"/>
+                    <pic:cNvPicPr>
+                      <a:picLocks noChangeAspect="1" noChangeArrowheads="1"/>
+                    </pic:cNvPicPr>
+                  </pic:nvPicPr>
+                  <pic:blipFill>
+                    <a:blip r:embed="rId8">
+                      <a:extLst>
+                        <a:ext uri="{28A0092B-C50C-407E-A947-70E740481C1C}">
+                          <a14:useLocalDpi xmlns:a14="http://schemas.microsoft.com/office/drawing/2010/main" val="0"/>
+                        </a:ext>
+                      </a:extLst>
+                    </a:blip>
+                    <a:srcRect/>
+                    <a:stretch>
+                      <a:fillRect/>
+                    </a:stretch>
+                  </pic:blipFill>
+                  <pic:spPr bwMode="auto">
+                    <a:xfrm>
+                      <a:off x="0" y="0"/>
+                      <a:ext cx="4229100" cy="6134100"/>
+                    </a:xfrm>
+                    <a:prstGeom prst="rect">
+                      <a:avLst/>
+                    </a:prstGeom>
+                    <a:noFill/>
+                    <a:ln>
+                      <a:noFill/>
+                    </a:ln>
+                  </pic:spPr>
+                </pic:pic>
+              </a:graphicData>
+            </a:graphic>
+          </wp:inline>
+        </w:drawing>
+      </w:r>
+    </w:p>
+    <w:p>
       <w:pPr>
         <w:pStyle w:val="Heading2"/>
+        <w:numPr>
+          <w:ilvl w:val="1"/>
+          <w:numId w:val="4"/>
+        </w:numPr>
         <w:rPr>
           <w:rFonts w:ascii="Times New Roman" w:hAnsi="Times New Roman" w:cs="Times New Roman"/>
           <w:sz w:val="22"/>
@@ -2690,6 +2845,10 @@
     <w:p>
       <w:pPr>
         <w:pStyle w:val="Heading2"/>
+        <w:numPr>
+          <w:ilvl w:val="1"/>
+          <w:numId w:val="4"/>
+        </w:numPr>
         <w:rPr>
           <w:rFonts w:ascii="Times New Roman" w:hAnsi="Times New Roman" w:cs="Times New Roman"/>
           <w:sz w:val="22"/>
@@ -2718,6 +2877,10 @@
     <w:p>
       <w:pPr>
         <w:pStyle w:val="Heading2"/>
+        <w:numPr>
+          <w:ilvl w:val="1"/>
+          <w:numId w:val="4"/>
+        </w:numPr>
         <w:rPr>
           <w:rFonts w:ascii="Times New Roman" w:hAnsi="Times New Roman" w:cs="Times New Roman"/>
           <w:sz w:val="22"/>
@@ -2754,6 +2917,10 @@
     <w:p>
       <w:pPr>
         <w:pStyle w:val="Heading1"/>
+        <w:numPr>
+          <w:ilvl w:val="0"/>
+          <w:numId w:val="4"/>
+        </w:numPr>
         <w:rPr>
           <w:rFonts w:ascii="Times New Roman" w:hAnsi="Times New Roman" w:cs="Times New Roman"/>
           <w:sz w:val="22"/>
@@ -2792,6 +2959,10 @@
     <w:p>
       <w:pPr>
         <w:pStyle w:val="Heading2"/>
+        <w:numPr>
+          <w:ilvl w:val="1"/>
+          <w:numId w:val="4"/>
+        </w:numPr>
         <w:rPr>
           <w:rFonts w:ascii="Times New Roman" w:hAnsi="Times New Roman" w:cs="Times New Roman"/>
           <w:sz w:val="22"/>
@@ -2820,6 +2991,10 @@
     <w:p>
       <w:pPr>
         <w:pStyle w:val="Heading2"/>
+        <w:numPr>
+          <w:ilvl w:val="1"/>
+          <w:numId w:val="4"/>
+        </w:numPr>
         <w:rPr>
           <w:rFonts w:ascii="Times New Roman" w:hAnsi="Times New Roman" w:cs="Times New Roman"/>
           <w:sz w:val="22"/>
@@ -2840,6 +3015,10 @@
     <w:p>
       <w:pPr>
         <w:pStyle w:val="Heading2"/>
+        <w:numPr>
+          <w:ilvl w:val="1"/>
+          <w:numId w:val="4"/>
+        </w:numPr>
         <w:rPr>
           <w:rFonts w:ascii="Times New Roman" w:hAnsi="Times New Roman" w:cs="Times New Roman"/>
           <w:sz w:val="22"/>
@@ -2860,6 +3039,10 @@
     <w:p>
       <w:pPr>
         <w:pStyle w:val="Heading2"/>
+        <w:numPr>
+          <w:ilvl w:val="1"/>
+          <w:numId w:val="4"/>
+        </w:numPr>
         <w:rPr>
           <w:rFonts w:ascii="Times New Roman" w:hAnsi="Times New Roman" w:cs="Times New Roman"/>
           <w:sz w:val="22"/>
@@ -2896,6 +3079,10 @@
     <w:p>
       <w:pPr>
         <w:pStyle w:val="Heading1"/>
+        <w:numPr>
+          <w:ilvl w:val="0"/>
+          <w:numId w:val="4"/>
+        </w:numPr>
         <w:rPr>
           <w:rFonts w:ascii="Times New Roman" w:hAnsi="Times New Roman" w:cs="Times New Roman"/>
           <w:sz w:val="22"/>
@@ -2933,6 +3120,10 @@
     <w:p>
       <w:pPr>
         <w:pStyle w:val="Heading1"/>
+        <w:numPr>
+          <w:ilvl w:val="0"/>
+          <w:numId w:val="4"/>
+        </w:numPr>
         <w:rPr>
           <w:rFonts w:ascii="Times New Roman" w:hAnsi="Times New Roman" w:cs="Times New Roman"/>
           <w:sz w:val="22"/>
@@ -2954,6 +3145,10 @@
     <w:p>
       <w:pPr>
         <w:pStyle w:val="Heading2"/>
+        <w:numPr>
+          <w:ilvl w:val="1"/>
+          <w:numId w:val="4"/>
+        </w:numPr>
         <w:rPr>
           <w:rFonts w:ascii="Times New Roman" w:hAnsi="Times New Roman" w:cs="Times New Roman"/>
           <w:sz w:val="22"/>
@@ -2972,8 +3167,67 @@
       <w:bookmarkEnd w:id="21"/>
     </w:p>
     <w:p>
+      <w:r>
+        <w:rPr>
+          <w:noProof/>
+        </w:rPr>
+        <w:drawing>
+          <wp:inline distT="0" distB="0" distL="0" distR="0">
+            <wp:extent cx="5943600" cy="4252586"/>
+            <wp:effectExtent l="0" t="0" r="0" b="0"/>
+            <wp:docPr id="1" name="Picture 1" descr="C:\Users\Richin\Documents\GitHub\SeniorProject\Multi-Touch-and-Mid-Air-Framework\Documents\RD\Diagrams\UseCaseModel.png"/>
+            <wp:cNvGraphicFramePr>
+              <a:graphicFrameLocks xmlns:a="http://schemas.openxmlformats.org/drawingml/2006/main" noChangeAspect="1"/>
+            </wp:cNvGraphicFramePr>
+            <a:graphic xmlns:a="http://schemas.openxmlformats.org/drawingml/2006/main">
+              <a:graphicData uri="http://schemas.openxmlformats.org/drawingml/2006/picture">
+                <pic:pic xmlns:pic="http://schemas.openxmlformats.org/drawingml/2006/picture">
+                  <pic:nvPicPr>
+                    <pic:cNvPr id="0" name="Picture 1" descr="C:\Users\Richin\Documents\GitHub\SeniorProject\Multi-Touch-and-Mid-Air-Framework\Documents\RD\Diagrams\UseCaseModel.png"/>
+                    <pic:cNvPicPr>
+                      <a:picLocks noChangeAspect="1" noChangeArrowheads="1"/>
+                    </pic:cNvPicPr>
+                  </pic:nvPicPr>
+                  <pic:blipFill>
+                    <a:blip r:embed="rId9">
+                      <a:extLst>
+                        <a:ext uri="{28A0092B-C50C-407E-A947-70E740481C1C}">
+                          <a14:useLocalDpi xmlns:a14="http://schemas.microsoft.com/office/drawing/2010/main" val="0"/>
+                        </a:ext>
+                      </a:extLst>
+                    </a:blip>
+                    <a:srcRect/>
+                    <a:stretch>
+                      <a:fillRect/>
+                    </a:stretch>
+                  </pic:blipFill>
+                  <pic:spPr bwMode="auto">
+                    <a:xfrm>
+                      <a:off x="0" y="0"/>
+                      <a:ext cx="5943600" cy="4252586"/>
+                    </a:xfrm>
+                    <a:prstGeom prst="rect">
+                      <a:avLst/>
+                    </a:prstGeom>
+                    <a:noFill/>
+                    <a:ln>
+                      <a:noFill/>
+                    </a:ln>
+                  </pic:spPr>
+                </pic:pic>
+              </a:graphicData>
+            </a:graphic>
+          </wp:inline>
+        </w:drawing>
+      </w:r>
+    </w:p>
+    <w:p>
       <w:pPr>
         <w:pStyle w:val="Heading2"/>
+        <w:numPr>
+          <w:ilvl w:val="1"/>
+          <w:numId w:val="4"/>
+        </w:numPr>
         <w:rPr>
           <w:rFonts w:ascii="Times New Roman" w:hAnsi="Times New Roman" w:cs="Times New Roman"/>
           <w:sz w:val="22"/>
@@ -3002,6 +3256,10 @@
     <w:p>
       <w:pPr>
         <w:pStyle w:val="Heading2"/>
+        <w:numPr>
+          <w:ilvl w:val="1"/>
+          <w:numId w:val="4"/>
+        </w:numPr>
         <w:rPr>
           <w:rFonts w:ascii="Times New Roman" w:hAnsi="Times New Roman" w:cs="Times New Roman"/>
           <w:sz w:val="22"/>
@@ -3022,6 +3280,10 @@
     <w:p>
       <w:pPr>
         <w:pStyle w:val="Heading2"/>
+        <w:numPr>
+          <w:ilvl w:val="1"/>
+          <w:numId w:val="4"/>
+        </w:numPr>
         <w:rPr>
           <w:rFonts w:ascii="Times New Roman" w:hAnsi="Times New Roman" w:cs="Times New Roman"/>
           <w:sz w:val="22"/>
@@ -3058,6 +3320,10 @@
     <w:p>
       <w:pPr>
         <w:pStyle w:val="Heading1"/>
+        <w:numPr>
+          <w:ilvl w:val="0"/>
+          <w:numId w:val="4"/>
+        </w:numPr>
         <w:rPr>
           <w:rFonts w:ascii="Times New Roman" w:hAnsi="Times New Roman" w:cs="Times New Roman"/>
           <w:sz w:val="22"/>
@@ -3117,6 +3383,127 @@
 <file path=word/numbering.xml><?xml version="1.0" encoding="utf-8"?>
 <w:numbering xmlns:wpc="http://schemas.microsoft.com/office/word/2010/wordprocessingCanvas" xmlns:mc="http://schemas.openxmlformats.org/markup-compatibility/2006" xmlns:o="urn:schemas-microsoft-com:office:office" xmlns:r="http://schemas.openxmlformats.org/officeDocument/2006/relationships" xmlns:m="http://schemas.openxmlformats.org/officeDocument/2006/math" xmlns:v="urn:schemas-microsoft-com:vml" xmlns:wp14="http://schemas.microsoft.com/office/word/2010/wordprocessingDrawing" xmlns:wp="http://schemas.openxmlformats.org/drawingml/2006/wordprocessingDrawing" xmlns:w10="urn:schemas-microsoft-com:office:word" xmlns:w="http://schemas.openxmlformats.org/wordprocessingml/2006/main" xmlns:w14="http://schemas.microsoft.com/office/word/2010/wordml" xmlns:wpg="http://schemas.microsoft.com/office/word/2010/wordprocessingGroup" xmlns:wpi="http://schemas.microsoft.com/office/word/2010/wordprocessingInk" xmlns:wne="http://schemas.microsoft.com/office/word/2006/wordml" xmlns:wps="http://schemas.microsoft.com/office/word/2010/wordprocessingShape" mc:Ignorable="w14 wp14">
   <w:abstractNum w:abstractNumId="0">
+    <w:nsid w:val="200519A0"/>
+    <w:multiLevelType w:val="multilevel"/>
+    <w:tmpl w:val="FF8C3BEE"/>
+    <w:lvl w:ilvl="0">
+      <w:start w:val="1"/>
+      <w:numFmt w:val="decimal"/>
+      <w:lvlText w:val="%1."/>
+      <w:lvlJc w:val="left"/>
+      <w:pPr>
+        <w:ind w:left="720" w:hanging="360"/>
+      </w:pPr>
+      <w:rPr>
+        <w:rFonts w:hint="default"/>
+      </w:rPr>
+    </w:lvl>
+    <w:lvl w:ilvl="1">
+      <w:start w:val="1"/>
+      <w:numFmt w:val="decimal"/>
+      <w:isLgl/>
+      <w:lvlText w:val="%1.%2."/>
+      <w:lvlJc w:val="left"/>
+      <w:pPr>
+        <w:ind w:left="720" w:hanging="360"/>
+      </w:pPr>
+      <w:rPr>
+        <w:rFonts w:hint="default"/>
+      </w:rPr>
+    </w:lvl>
+    <w:lvl w:ilvl="2">
+      <w:start w:val="1"/>
+      <w:numFmt w:val="decimal"/>
+      <w:isLgl/>
+      <w:lvlText w:val="%1.%2.%3."/>
+      <w:lvlJc w:val="left"/>
+      <w:pPr>
+        <w:ind w:left="1080" w:hanging="720"/>
+      </w:pPr>
+      <w:rPr>
+        <w:rFonts w:hint="default"/>
+      </w:rPr>
+    </w:lvl>
+    <w:lvl w:ilvl="3">
+      <w:start w:val="1"/>
+      <w:numFmt w:val="decimal"/>
+      <w:isLgl/>
+      <w:lvlText w:val="%1.%2.%3.%4."/>
+      <w:lvlJc w:val="left"/>
+      <w:pPr>
+        <w:ind w:left="1080" w:hanging="720"/>
+      </w:pPr>
+      <w:rPr>
+        <w:rFonts w:hint="default"/>
+      </w:rPr>
+    </w:lvl>
+    <w:lvl w:ilvl="4">
+      <w:start w:val="1"/>
+      <w:numFmt w:val="decimal"/>
+      <w:isLgl/>
+      <w:lvlText w:val="%1.%2.%3.%4.%5."/>
+      <w:lvlJc w:val="left"/>
+      <w:pPr>
+        <w:ind w:left="1440" w:hanging="1080"/>
+      </w:pPr>
+      <w:rPr>
+        <w:rFonts w:hint="default"/>
+      </w:rPr>
+    </w:lvl>
+    <w:lvl w:ilvl="5">
+      <w:start w:val="1"/>
+      <w:numFmt w:val="decimal"/>
+      <w:isLgl/>
+      <w:lvlText w:val="%1.%2.%3.%4.%5.%6."/>
+      <w:lvlJc w:val="left"/>
+      <w:pPr>
+        <w:ind w:left="1440" w:hanging="1080"/>
+      </w:pPr>
+      <w:rPr>
+        <w:rFonts w:hint="default"/>
+      </w:rPr>
+    </w:lvl>
+    <w:lvl w:ilvl="6">
+      <w:start w:val="1"/>
+      <w:numFmt w:val="decimal"/>
+      <w:isLgl/>
+      <w:lvlText w:val="%1.%2.%3.%4.%5.%6.%7."/>
+      <w:lvlJc w:val="left"/>
+      <w:pPr>
+        <w:ind w:left="1800" w:hanging="1440"/>
+      </w:pPr>
+      <w:rPr>
+        <w:rFonts w:hint="default"/>
+      </w:rPr>
+    </w:lvl>
+    <w:lvl w:ilvl="7">
+      <w:start w:val="1"/>
+      <w:numFmt w:val="decimal"/>
+      <w:isLgl/>
+      <w:lvlText w:val="%1.%2.%3.%4.%5.%6.%7.%8."/>
+      <w:lvlJc w:val="left"/>
+      <w:pPr>
+        <w:ind w:left="1800" w:hanging="1440"/>
+      </w:pPr>
+      <w:rPr>
+        <w:rFonts w:hint="default"/>
+      </w:rPr>
+    </w:lvl>
+    <w:lvl w:ilvl="8">
+      <w:start w:val="1"/>
+      <w:numFmt w:val="decimal"/>
+      <w:isLgl/>
+      <w:lvlText w:val="%1.%2.%3.%4.%5.%6.%7.%8.%9."/>
+      <w:lvlJc w:val="left"/>
+      <w:pPr>
+        <w:ind w:left="2160" w:hanging="1800"/>
+      </w:pPr>
+      <w:rPr>
+        <w:rFonts w:hint="default"/>
+      </w:rPr>
+    </w:lvl>
+  </w:abstractNum>
+  <w:abstractNum w:abstractNumId="1">
     <w:nsid w:val="2052133B"/>
     <w:multiLevelType w:val="multilevel"/>
     <w:tmpl w:val="0409001F"/>
@@ -3230,7 +3617,7 @@
       </w:pPr>
     </w:lvl>
   </w:abstractNum>
-  <w:abstractNum w:abstractNumId="1">
+  <w:abstractNum w:abstractNumId="2">
     <w:nsid w:val="24E520E3"/>
     <w:multiLevelType w:val="hybridMultilevel"/>
     <w:tmpl w:val="CB6434BA"/>
@@ -3370,14 +3757,14 @@
       </w:rPr>
     </w:lvl>
   </w:abstractNum>
-  <w:abstractNum w:abstractNumId="2">
+  <w:abstractNum w:abstractNumId="3">
     <w:nsid w:val="24E64847"/>
     <w:multiLevelType w:val="multilevel"/>
     <w:tmpl w:val="0409001F"/>
     <w:numStyleLink w:val="111111"/>
   </w:abstractNum>
   <w:num w:numId="1">
-    <w:abstractNumId w:val="1"/>
+    <w:abstractNumId w:val="2"/>
     <w:lvlOverride w:ilvl="0"/>
     <w:lvlOverride w:ilvl="1"/>
     <w:lvlOverride w:ilvl="2"/>
@@ -3389,7 +3776,7 @@
     <w:lvlOverride w:ilvl="8"/>
   </w:num>
   <w:num w:numId="2">
-    <w:abstractNumId w:val="2"/>
+    <w:abstractNumId w:val="3"/>
     <w:lvlOverride w:ilvl="0">
       <w:startOverride w:val="1"/>
     </w:lvlOverride>
@@ -3419,6 +3806,9 @@
     </w:lvlOverride>
   </w:num>
   <w:num w:numId="3">
+    <w:abstractNumId w:val="1"/>
+  </w:num>
+  <w:num w:numId="4">
     <w:abstractNumId w:val="0"/>
   </w:num>
 </w:numbering>
@@ -4452,7 +4842,7 @@
 </file>
 
 <file path=customXml/itemProps1.xml><?xml version="1.0" encoding="utf-8"?>
-<ds:datastoreItem xmlns:ds="http://schemas.openxmlformats.org/officeDocument/2006/customXml" ds:itemID="{6892F135-89F4-4704-A5BA-BB0C35B619D6}">
+<ds:datastoreItem xmlns:ds="http://schemas.openxmlformats.org/officeDocument/2006/customXml" ds:itemID="{273364A4-E9E3-4A9C-9508-0AB863139D64}">
   <ds:schemaRefs>
     <ds:schemaRef ds:uri="http://schemas.openxmlformats.org/officeDocument/2006/bibliography"/>
   </ds:schemaRefs>

</xml_diff>